<commit_message>
build: Regenerate binary resume files
</commit_message>
<xml_diff>
--- a/TravisGlassResume.docx
+++ b/TravisGlassResume.docx
@@ -292,6 +292,30 @@
             <w:r>
               <w:rPr>
                 <w:b w:val="0"/>
+                <w:i w:val="0"/>
+              </w:rPr>
+              <w:t>Goal: Grow and strengthen the TubeBuddy product by empowering functional engineering teams to achieve product-lead goals</w:t>
+            </w:r>
+          </w:p>
+          <w:p>
+            <w:pPr>
+              <w:spacing w:before="0" w:after="0" w:line="276" w:lineRule="auto"/>
+            </w:pPr>
+            <w:r>
+              <w:rPr>
+                <w:b w:val="0"/>
+                <w:i w:val="0"/>
+              </w:rPr>
+              <w:t>Value: Lead functional engineering teams to deliver new product capabilities and provide comprehensive support across multiple technology stacks and surfaces of the TubeBuddy product</w:t>
+            </w:r>
+          </w:p>
+          <w:p>
+            <w:pPr>
+              <w:spacing w:before="0" w:after="0" w:line="276" w:lineRule="auto"/>
+            </w:pPr>
+            <w:r>
+              <w:rPr>
+                <w:b w:val="0"/>
                 <w:i/>
               </w:rPr>
               <w:t>My Contribution:</w:t>
@@ -307,7 +331,7 @@
                 <w:b w:val="0"/>
                 <w:i w:val="0"/>
               </w:rPr>
-              <w:t>Manage multiple functional engineering teams for the TubeBuddy product</w:t>
+              <w:t>Manage multiple functional full-stack engineering teams for the TubeBuddy product</w:t>
             </w:r>
           </w:p>
           <w:p>
@@ -417,6 +441,30 @@
             <w:r>
               <w:rPr>
                 <w:b w:val="0"/>
+                <w:i w:val="0"/>
+              </w:rPr>
+              <w:t>Goal: Create a cross-platform feature-rich mobile application that uses shared services and centralized authentication</w:t>
+            </w:r>
+          </w:p>
+          <w:p>
+            <w:pPr>
+              <w:spacing w:before="0" w:after="0" w:line="276" w:lineRule="auto"/>
+            </w:pPr>
+            <w:r>
+              <w:rPr>
+                <w:b w:val="0"/>
+                <w:i w:val="0"/>
+              </w:rPr>
+              <w:t>Value: Lead a functional engineering team to build and support a mobile experience that delivers integrated core capablities to a mobile surface</w:t>
+            </w:r>
+          </w:p>
+          <w:p>
+            <w:pPr>
+              <w:spacing w:before="0" w:after="0" w:line="276" w:lineRule="auto"/>
+            </w:pPr>
+            <w:r>
+              <w:rPr>
+                <w:b w:val="0"/>
                 <w:i/>
               </w:rPr>
               <w:t>My Contribution:</w:t>
@@ -459,6 +507,19 @@
                 <w:i w:val="0"/>
               </w:rPr>
               <w:t>Oversaw deployments across Apple App Store and Google Play Store</w:t>
+            </w:r>
+          </w:p>
+          <w:p>
+            <w:pPr>
+              <w:pStyle w:val="ListBullet"/>
+              <w:spacing w:before="0" w:after="0" w:line="276" w:lineRule="auto"/>
+            </w:pPr>
+            <w:r>
+              <w:rPr>
+                <w:b w:val="0"/>
+                <w:i w:val="0"/>
+              </w:rPr>
+              <w:t>Owned each layer of technology that contributes to mobile functionality</w:t>
             </w:r>
           </w:p>
         </w:tc>

</xml_diff>

<commit_message>
Updates contact info and job details
Updates the contact email address.

Removes the "Remote" specifier from the TubeBuddy
company entry since all positions are now remote.
</commit_message>
<xml_diff>
--- a/TravisGlassResume.docx
+++ b/TravisGlassResume.docx
@@ -51,7 +51,7 @@
                 <w:b w:val="0"/>
                 <w:i w:val="0"/>
               </w:rPr>
-              <w:t>travisrglass@gmail.com</w:t>
+              <w:t>trglass@pm.me</w:t>
             </w:r>
           </w:p>
           <w:p>
@@ -282,7 +282,7 @@
                 <w:b w:val="0"/>
                 <w:i/>
               </w:rPr>
-              <w:t>TubeBuddy, Provo, UT (Remote)</w:t>
+              <w:t>TubeBuddy, Provo, UT</w:t>
             </w:r>
           </w:p>
           <w:p>

</xml_diff>

<commit_message>
Adds URL handling and refactors education data
Improves the resume generation process by:

- Adding functionality to automatically detect and create
  hyperlinks in the contact information, enhancing
  interactivity in generated documents.
- Refactoring the education data structure in the YAML file
  for better organization and readability.
- Updating the document generation to use the refactored education
  data, resulting in a cleaner and more maintainable code.
- Adjusting page margins for improved aesthetics.
</commit_message>
<xml_diff>
--- a/TravisGlassResume.docx
+++ b/TravisGlassResume.docx
@@ -23,9 +23,9 @@
         <w:tblInd w:w="-360" w:type="dxa"/>
       </w:tblPr>
       <w:tblGrid>
-        <w:gridCol w:w="3312"/>
-        <w:gridCol w:w="3312"/>
-        <w:gridCol w:w="3312"/>
+        <w:gridCol w:w="3504"/>
+        <w:gridCol w:w="3504"/>
+        <w:gridCol w:w="3504"/>
       </w:tblGrid>
       <w:tr>
         <w:tc>
@@ -117,13 +117,15 @@
               <w:spacing w:before="0" w:after="0" w:line="276" w:lineRule="auto"/>
               <w:jc w:val="center"/>
             </w:pPr>
-            <w:r>
-              <w:rPr>
-                <w:b w:val="0"/>
-                <w:i w:val="0"/>
-              </w:rPr>
-              <w:t>www.linkedin.com/in/trglass</w:t>
-            </w:r>
+            <w:hyperlink r:id="rId9">
+              <w:r>
+                <w:rPr>
+                  <w:color w:val="0000FF"/>
+                  <w:u w:val="single"/>
+                </w:rPr>
+                <w:t>www.linkedin.com/in/trglass</w:t>
+              </w:r>
+            </w:hyperlink>
           </w:p>
         </w:tc>
       </w:tr>
@@ -162,8 +164,13 @@
                 <w:b/>
                 <w:i w:val="0"/>
               </w:rPr>
-              <w:t xml:space="preserve">Bachelor of Science in Commerce and Business Administration, </w:t>
+              <w:t>Bachelor of Science in Commerce and Business Administration</w:t>
             </w:r>
+          </w:p>
+          <w:p>
+            <w:pPr>
+              <w:spacing w:before="0" w:after="0" w:line="276" w:lineRule="auto"/>
+            </w:pPr>
             <w:r>
               <w:rPr>
                 <w:b w:val="0"/>
@@ -190,9 +197,11 @@
               </w:rPr>
               <w:t xml:space="preserve"> Management Information Systems</w:t>
             </w:r>
-            <w:r>
-              <w:tab/>
-            </w:r>
+          </w:p>
+          <w:p>
+            <w:pPr>
+              <w:spacing w:before="0" w:after="0" w:line="276" w:lineRule="auto"/>
+            </w:pPr>
             <w:r>
               <w:rPr>
                 <w:b/>
@@ -1055,7 +1064,7 @@
     </w:tbl>
     <w:sectPr>
       <w:pgSz w:w="12240" w:h="15840"/>
-      <w:pgMar w:top="720" w:right="1152" w:bottom="720" w:left="1152" w:header="720" w:footer="720" w:gutter="0"/>
+      <w:pgMar w:top="720" w:right="864" w:bottom="720" w:left="864" w:header="720" w:footer="720" w:gutter="0"/>
       <w:cols w:space="720"/>
       <w:docGrid w:linePitch="360"/>
     </w:sectPr>

</xml_diff>

<commit_message>
Improves table layout and width handling
Ensures consistent table width and column distribution by dynamically calculating and setting table and column widths based on available page space. This prevents content overflow and improves the overall appearance of the generated document.
</commit_message>
<xml_diff>
--- a/TravisGlassResume.docx
+++ b/TravisGlassResume.docx
@@ -17,25 +17,25 @@
     </w:p>
     <w:tbl>
       <w:tblPr>
-        <w:tblW w:type="auto" w:w="0"/>
+        <w:tblW w:type="dxa" w:w="10296"/>
         <w:tblLayout w:type="fixed"/>
         <w:tblLook w:firstColumn="1" w:firstRow="1" w:lastColumn="0" w:lastRow="0" w:noHBand="0" w:noVBand="1" w:val="04A0"/>
-        <w:tblInd w:w="-360" w:type="dxa"/>
+        <w:tblInd w:w="216" w:type="dxa"/>
       </w:tblPr>
       <w:tblGrid>
-        <w:gridCol w:w="3504"/>
-        <w:gridCol w:w="3504"/>
-        <w:gridCol w:w="3504"/>
+        <w:gridCol w:w="28"/>
+        <w:gridCol w:w="1584"/>
+        <w:gridCol w:w="8683"/>
       </w:tblGrid>
       <w:tr>
         <w:tc>
           <w:tcPr>
-            <w:tcW w:type="dxa" w:w="245"/>
+            <w:tcW w:type="dxa" w:w="29"/>
           </w:tcPr>
         </w:tc>
         <w:tc>
           <w:tcPr>
-            <w:tcW w:type="dxa" w:w="10166"/>
+            <w:tcW w:type="dxa" w:w="10267"/>
             <w:gridSpan w:val="2"/>
             <w:tcBorders>
               <w:bottom w:val="single" w:sz="12" w:space="0" w:color="000000"/>
@@ -132,7 +132,7 @@
       <w:tr>
         <w:tc>
           <w:tcPr>
-            <w:tcW w:type="dxa" w:w="245"/>
+            <w:tcW w:type="dxa" w:w="29"/>
           </w:tcPr>
         </w:tc>
         <w:tc>
@@ -153,7 +153,7 @@
         </w:tc>
         <w:tc>
           <w:tcPr>
-            <w:tcW w:type="dxa" w:w="8582"/>
+            <w:tcW w:type="dxa" w:w="8683"/>
           </w:tcPr>
           <w:p>
             <w:pPr>
@@ -222,7 +222,7 @@
       <w:tr>
         <w:tc>
           <w:tcPr>
-            <w:tcW w:type="dxa" w:w="245"/>
+            <w:tcW w:type="dxa" w:w="29"/>
           </w:tcPr>
         </w:tc>
         <w:tc>
@@ -244,14 +244,14 @@
         </w:tc>
         <w:tc>
           <w:tcPr>
-            <w:tcW w:type="dxa" w:w="8582"/>
+            <w:tcW w:type="dxa" w:w="8683"/>
           </w:tcPr>
         </w:tc>
       </w:tr>
       <w:tr>
         <w:tc>
           <w:tcPr>
-            <w:tcW w:type="dxa" w:w="245"/>
+            <w:tcW w:type="dxa" w:w="29"/>
           </w:tcPr>
         </w:tc>
         <w:tc>
@@ -273,7 +273,7 @@
         </w:tc>
         <w:tc>
           <w:tcPr>
-            <w:tcW w:type="dxa" w:w="8582"/>
+            <w:tcW w:type="dxa" w:w="8683"/>
           </w:tcPr>
           <w:p>
             <w:pPr>
@@ -400,7 +400,7 @@
       <w:tr>
         <w:tc>
           <w:tcPr>
-            <w:tcW w:type="dxa" w:w="245"/>
+            <w:tcW w:type="dxa" w:w="29"/>
           </w:tcPr>
         </w:tc>
         <w:tc>
@@ -422,7 +422,7 @@
         </w:tc>
         <w:tc>
           <w:tcPr>
-            <w:tcW w:type="dxa" w:w="8582"/>
+            <w:tcW w:type="dxa" w:w="8683"/>
           </w:tcPr>
           <w:p>
             <w:pPr>
@@ -536,7 +536,7 @@
       <w:tr>
         <w:tc>
           <w:tcPr>
-            <w:tcW w:type="dxa" w:w="245"/>
+            <w:tcW w:type="dxa" w:w="29"/>
           </w:tcPr>
         </w:tc>
         <w:tc>
@@ -558,7 +558,7 @@
         </w:tc>
         <w:tc>
           <w:tcPr>
-            <w:tcW w:type="dxa" w:w="8582"/>
+            <w:tcW w:type="dxa" w:w="8683"/>
           </w:tcPr>
           <w:p>
             <w:pPr>
@@ -672,7 +672,7 @@
       <w:tr>
         <w:tc>
           <w:tcPr>
-            <w:tcW w:type="dxa" w:w="245"/>
+            <w:tcW w:type="dxa" w:w="29"/>
           </w:tcPr>
         </w:tc>
         <w:tc>
@@ -694,7 +694,7 @@
         </w:tc>
         <w:tc>
           <w:tcPr>
-            <w:tcW w:type="dxa" w:w="8582"/>
+            <w:tcW w:type="dxa" w:w="8683"/>
           </w:tcPr>
           <w:p>
             <w:pPr>
@@ -821,7 +821,7 @@
       <w:tr>
         <w:tc>
           <w:tcPr>
-            <w:tcW w:type="dxa" w:w="245"/>
+            <w:tcW w:type="dxa" w:w="29"/>
           </w:tcPr>
         </w:tc>
         <w:tc>
@@ -843,7 +843,7 @@
         </w:tc>
         <w:tc>
           <w:tcPr>
-            <w:tcW w:type="dxa" w:w="8582"/>
+            <w:tcW w:type="dxa" w:w="8683"/>
           </w:tcPr>
           <w:p>
             <w:pPr>
@@ -944,7 +944,7 @@
       <w:tr>
         <w:tc>
           <w:tcPr>
-            <w:tcW w:type="dxa" w:w="245"/>
+            <w:tcW w:type="dxa" w:w="29"/>
           </w:tcPr>
         </w:tc>
         <w:tc>
@@ -954,14 +954,14 @@
         </w:tc>
         <w:tc>
           <w:tcPr>
-            <w:tcW w:type="dxa" w:w="8582"/>
+            <w:tcW w:type="dxa" w:w="8683"/>
           </w:tcPr>
         </w:tc>
       </w:tr>
       <w:tr>
         <w:tc>
           <w:tcPr>
-            <w:tcW w:type="dxa" w:w="245"/>
+            <w:tcW w:type="dxa" w:w="29"/>
           </w:tcPr>
         </w:tc>
         <w:tc>
@@ -982,7 +982,7 @@
         </w:tc>
         <w:tc>
           <w:tcPr>
-            <w:tcW w:type="dxa" w:w="8582"/>
+            <w:tcW w:type="dxa" w:w="8683"/>
           </w:tcPr>
           <w:p>
             <w:pPr>
@@ -1047,7 +1047,7 @@
       <w:tr>
         <w:tc>
           <w:tcPr>
-            <w:tcW w:type="dxa" w:w="245"/>
+            <w:tcW w:type="dxa" w:w="29"/>
           </w:tcPr>
         </w:tc>
         <w:tc>
@@ -1057,7 +1057,7 @@
         </w:tc>
         <w:tc>
           <w:tcPr>
-            <w:tcW w:type="dxa" w:w="8582"/>
+            <w:tcW w:type="dxa" w:w="8683"/>
           </w:tcPr>
         </w:tc>
       </w:tr>

</xml_diff>

<commit_message>
Improves resume date formatting and appearance.
Normalizes date formatting in the generated resumes by using en-dashes instead of hyphens and non-breaking spaces to prevent wrapping. It also adjusts column widths and adds right padding and grey color to date column for better readability.
</commit_message>
<xml_diff>
--- a/TravisGlassResume.docx
+++ b/TravisGlassResume.docx
@@ -23,19 +23,19 @@
         <w:tblInd w:w="216" w:type="dxa"/>
       </w:tblPr>
       <w:tblGrid>
-        <w:gridCol w:w="28"/>
-        <w:gridCol w:w="1584"/>
-        <w:gridCol w:w="8683"/>
+        <w:gridCol w:w="144"/>
+        <w:gridCol w:w="1944"/>
+        <w:gridCol w:w="8208"/>
       </w:tblGrid>
       <w:tr>
         <w:tc>
           <w:tcPr>
-            <w:tcW w:type="dxa" w:w="29"/>
+            <w:tcW w:type="dxa" w:w="144"/>
           </w:tcPr>
         </w:tc>
         <w:tc>
           <w:tcPr>
-            <w:tcW w:type="dxa" w:w="10267"/>
+            <w:tcW w:type="dxa" w:w="10152"/>
             <w:gridSpan w:val="2"/>
             <w:tcBorders>
               <w:bottom w:val="single" w:sz="12" w:space="0" w:color="000000"/>
@@ -132,12 +132,12 @@
       <w:tr>
         <w:tc>
           <w:tcPr>
-            <w:tcW w:type="dxa" w:w="29"/>
+            <w:tcW w:type="dxa" w:w="144"/>
           </w:tcPr>
         </w:tc>
         <w:tc>
           <w:tcPr>
-            <w:tcW w:type="dxa" w:w="1584"/>
+            <w:tcW w:type="dxa" w:w="1944"/>
           </w:tcPr>
           <w:p>
             <w:pPr>
@@ -153,7 +153,7 @@
         </w:tc>
         <w:tc>
           <w:tcPr>
-            <w:tcW w:type="dxa" w:w="8683"/>
+            <w:tcW w:type="dxa" w:w="8208"/>
           </w:tcPr>
           <w:p>
             <w:pPr>
@@ -222,12 +222,12 @@
       <w:tr>
         <w:tc>
           <w:tcPr>
-            <w:tcW w:type="dxa" w:w="29"/>
+            <w:tcW w:type="dxa" w:w="144"/>
           </w:tcPr>
         </w:tc>
         <w:tc>
           <w:tcPr>
-            <w:tcW w:type="dxa" w:w="1584"/>
+            <w:tcW w:type="dxa" w:w="1944"/>
           </w:tcPr>
           <w:p>
             <w:pPr>
@@ -244,19 +244,22 @@
         </w:tc>
         <w:tc>
           <w:tcPr>
-            <w:tcW w:type="dxa" w:w="8683"/>
+            <w:tcW w:type="dxa" w:w="8208"/>
           </w:tcPr>
         </w:tc>
       </w:tr>
       <w:tr>
         <w:tc>
           <w:tcPr>
-            <w:tcW w:type="dxa" w:w="29"/>
+            <w:tcW w:type="dxa" w:w="144"/>
           </w:tcPr>
         </w:tc>
         <w:tc>
           <w:tcPr>
-            <w:tcW w:type="dxa" w:w="1584"/>
+            <w:tcW w:type="dxa" w:w="1944"/>
+            <w:tcMar>
+              <w:right w:w="216" w:type="dxa"/>
+            </w:tcMar>
           </w:tcPr>
           <w:p>
             <w:pPr>
@@ -266,14 +269,15 @@
               <w:rPr>
                 <w:b w:val="0"/>
                 <w:i/>
+                <w:color w:val="666666"/>
               </w:rPr>
-              <w:t>October 2023 – Present</w:t>
+              <w:t>October 2023 – Present</w:t>
             </w:r>
           </w:p>
         </w:tc>
         <w:tc>
           <w:tcPr>
-            <w:tcW w:type="dxa" w:w="8683"/>
+            <w:tcW w:type="dxa" w:w="8208"/>
           </w:tcPr>
           <w:p>
             <w:pPr>
@@ -400,12 +404,15 @@
       <w:tr>
         <w:tc>
           <w:tcPr>
-            <w:tcW w:type="dxa" w:w="29"/>
+            <w:tcW w:type="dxa" w:w="144"/>
           </w:tcPr>
         </w:tc>
         <w:tc>
           <w:tcPr>
-            <w:tcW w:type="dxa" w:w="1584"/>
+            <w:tcW w:type="dxa" w:w="1944"/>
+            <w:tcMar>
+              <w:right w:w="216" w:type="dxa"/>
+            </w:tcMar>
           </w:tcPr>
           <w:p>
             <w:pPr>
@@ -415,14 +422,15 @@
               <w:rPr>
                 <w:b w:val="0"/>
                 <w:i/>
+                <w:color w:val="666666"/>
               </w:rPr>
-              <w:t>August 2021 – March 2025</w:t>
+              <w:t>August 2021 – March 2025</w:t>
             </w:r>
           </w:p>
         </w:tc>
         <w:tc>
           <w:tcPr>
-            <w:tcW w:type="dxa" w:w="8683"/>
+            <w:tcW w:type="dxa" w:w="8208"/>
           </w:tcPr>
           <w:p>
             <w:pPr>
@@ -536,12 +544,15 @@
       <w:tr>
         <w:tc>
           <w:tcPr>
-            <w:tcW w:type="dxa" w:w="29"/>
+            <w:tcW w:type="dxa" w:w="144"/>
           </w:tcPr>
         </w:tc>
         <w:tc>
           <w:tcPr>
-            <w:tcW w:type="dxa" w:w="1584"/>
+            <w:tcW w:type="dxa" w:w="1944"/>
+            <w:tcMar>
+              <w:right w:w="216" w:type="dxa"/>
+            </w:tcMar>
           </w:tcPr>
           <w:p>
             <w:pPr>
@@ -551,14 +562,15 @@
               <w:rPr>
                 <w:b w:val="0"/>
                 <w:i/>
+                <w:color w:val="666666"/>
               </w:rPr>
-              <w:t>December 2017 – August 2021</w:t>
+              <w:t>December 2017 – August 2021</w:t>
             </w:r>
           </w:p>
         </w:tc>
         <w:tc>
           <w:tcPr>
-            <w:tcW w:type="dxa" w:w="8683"/>
+            <w:tcW w:type="dxa" w:w="8208"/>
           </w:tcPr>
           <w:p>
             <w:pPr>
@@ -672,12 +684,15 @@
       <w:tr>
         <w:tc>
           <w:tcPr>
-            <w:tcW w:type="dxa" w:w="29"/>
+            <w:tcW w:type="dxa" w:w="144"/>
           </w:tcPr>
         </w:tc>
         <w:tc>
           <w:tcPr>
-            <w:tcW w:type="dxa" w:w="1584"/>
+            <w:tcW w:type="dxa" w:w="1944"/>
+            <w:tcMar>
+              <w:right w:w="216" w:type="dxa"/>
+            </w:tcMar>
           </w:tcPr>
           <w:p>
             <w:pPr>
@@ -687,14 +702,15 @@
               <w:rPr>
                 <w:b w:val="0"/>
                 <w:i/>
+                <w:color w:val="666666"/>
               </w:rPr>
-              <w:t>May 2017 – August 2021</w:t>
+              <w:t>May 2017 – August 2021</w:t>
             </w:r>
           </w:p>
         </w:tc>
         <w:tc>
           <w:tcPr>
-            <w:tcW w:type="dxa" w:w="8683"/>
+            <w:tcW w:type="dxa" w:w="8208"/>
           </w:tcPr>
           <w:p>
             <w:pPr>
@@ -821,12 +837,15 @@
       <w:tr>
         <w:tc>
           <w:tcPr>
-            <w:tcW w:type="dxa" w:w="29"/>
+            <w:tcW w:type="dxa" w:w="144"/>
           </w:tcPr>
         </w:tc>
         <w:tc>
           <w:tcPr>
-            <w:tcW w:type="dxa" w:w="1584"/>
+            <w:tcW w:type="dxa" w:w="1944"/>
+            <w:tcMar>
+              <w:right w:w="216" w:type="dxa"/>
+            </w:tcMar>
           </w:tcPr>
           <w:p>
             <w:pPr>
@@ -836,14 +855,15 @@
               <w:rPr>
                 <w:b w:val="0"/>
                 <w:i/>
+                <w:color w:val="666666"/>
               </w:rPr>
-              <w:t>August 2016 – March 2017</w:t>
+              <w:t>August 2016 – March 2017</w:t>
             </w:r>
           </w:p>
         </w:tc>
         <w:tc>
           <w:tcPr>
-            <w:tcW w:type="dxa" w:w="8683"/>
+            <w:tcW w:type="dxa" w:w="8208"/>
           </w:tcPr>
           <w:p>
             <w:pPr>
@@ -944,29 +964,29 @@
       <w:tr>
         <w:tc>
           <w:tcPr>
-            <w:tcW w:type="dxa" w:w="29"/>
+            <w:tcW w:type="dxa" w:w="144"/>
           </w:tcPr>
         </w:tc>
         <w:tc>
           <w:tcPr>
-            <w:tcW w:type="dxa" w:w="1584"/>
+            <w:tcW w:type="dxa" w:w="1944"/>
           </w:tcPr>
         </w:tc>
         <w:tc>
           <w:tcPr>
-            <w:tcW w:type="dxa" w:w="8683"/>
+            <w:tcW w:type="dxa" w:w="8208"/>
           </w:tcPr>
         </w:tc>
       </w:tr>
       <w:tr>
         <w:tc>
           <w:tcPr>
-            <w:tcW w:type="dxa" w:w="29"/>
+            <w:tcW w:type="dxa" w:w="144"/>
           </w:tcPr>
         </w:tc>
         <w:tc>
           <w:tcPr>
-            <w:tcW w:type="dxa" w:w="1584"/>
+            <w:tcW w:type="dxa" w:w="1944"/>
           </w:tcPr>
           <w:p>
             <w:pPr>
@@ -982,7 +1002,7 @@
         </w:tc>
         <w:tc>
           <w:tcPr>
-            <w:tcW w:type="dxa" w:w="8683"/>
+            <w:tcW w:type="dxa" w:w="8208"/>
           </w:tcPr>
           <w:p>
             <w:pPr>
@@ -1047,17 +1067,17 @@
       <w:tr>
         <w:tc>
           <w:tcPr>
-            <w:tcW w:type="dxa" w:w="29"/>
+            <w:tcW w:type="dxa" w:w="144"/>
           </w:tcPr>
         </w:tc>
         <w:tc>
           <w:tcPr>
-            <w:tcW w:type="dxa" w:w="1584"/>
+            <w:tcW w:type="dxa" w:w="1944"/>
           </w:tcPr>
         </w:tc>
         <w:tc>
           <w:tcPr>
-            <w:tcW w:type="dxa" w:w="8683"/>
+            <w:tcW w:type="dxa" w:w="8208"/>
           </w:tcPr>
         </w:tc>
       </w:tr>

</xml_diff>

<commit_message>
Refines resume job description language
Updates the language for the Senior Engineering Manager role
at TubeBuddy to improve clarity and conciseness.
</commit_message>
<xml_diff>
--- a/TravisGlassResume.docx
+++ b/TravisGlassResume.docx
@@ -307,7 +307,7 @@
                 <w:b w:val="0"/>
                 <w:i w:val="0"/>
               </w:rPr>
-              <w:t>Goal: Grow and strengthen the TubeBuddy product by empowering functional engineering teams to achieve product-lead goals</w:t>
+              <w:t>Goal: Grow and strengthen the TubeBuddy product through empowered, product-led engineering teams.</w:t>
             </w:r>
           </w:p>
           <w:p>
@@ -319,7 +319,7 @@
                 <w:b w:val="0"/>
                 <w:i w:val="0"/>
               </w:rPr>
-              <w:t>Value: Lead functional engineering teams to deliver new product capabilities and provide comprehensive support across multiple technology stacks and surfaces of the TubeBuddy product</w:t>
+              <w:t>Value: Lead functional teams to deliver new capabilities and maintain support across multiple technology stacks.</w:t>
             </w:r>
           </w:p>
           <w:p>

</xml_diff>